<commit_message>
GameOfLife a little update
</commit_message>
<xml_diff>
--- a/GameOfLife/Description of my project.docx
+++ b/GameOfLife/Description of my project.docx
@@ -992,23 +992,7 @@
           <w:sz w:val="28"/>
           <w:szCs w:val="28"/>
         </w:rPr>
-        <w:t>– режим позволяющий «рисовать» курсором мышки вместо точечного заполнения клеток (по умолчанию отключё</w:t>
-      </w:r>
-      <w:r>
-        <w:rPr>
-          <w:rFonts w:ascii="Times New Roman" w:hAnsi="Times New Roman" w:cs="Times New Roman"/>
-          <w:sz w:val="28"/>
-          <w:szCs w:val="28"/>
-        </w:rPr>
-        <w:t>н</w:t>
-      </w:r>
-      <w:r>
-        <w:rPr>
-          <w:rFonts w:ascii="Times New Roman" w:hAnsi="Times New Roman" w:cs="Times New Roman"/>
-          <w:sz w:val="28"/>
-          <w:szCs w:val="28"/>
-        </w:rPr>
-        <w:t>).</w:t>
+        <w:t>– режим позволяющий «рисовать» курсором мышки вместо точечного заполнения клеток (по умолчанию отключён).</w:t>
       </w:r>
     </w:p>
     <w:p>
@@ -1112,15 +1096,7 @@
           <w:sz w:val="28"/>
           <w:szCs w:val="28"/>
         </w:rPr>
-        <w:t>»</w:t>
-      </w:r>
-      <w:r>
-        <w:rPr>
-          <w:rFonts w:ascii="Times New Roman" w:hAnsi="Times New Roman" w:cs="Times New Roman"/>
-          <w:sz w:val="28"/>
-          <w:szCs w:val="28"/>
-        </w:rPr>
-        <w:t xml:space="preserve"> </w:t>
+        <w:t xml:space="preserve">» </w:t>
       </w:r>
       <w:r>
         <w:rPr>
@@ -1234,23 +1210,7 @@
           <w:sz w:val="28"/>
           <w:szCs w:val="28"/>
         </w:rPr>
-        <w:t xml:space="preserve">Если текущая ячейка мертва и имеет три живые прилегающие ячейки, то эта ячейка «оживает» </w:t>
-      </w:r>
-      <w:r>
-        <w:rPr>
-          <w:rFonts w:ascii="Times New Roman" w:hAnsi="Times New Roman" w:cs="Times New Roman"/>
-          <w:sz w:val="28"/>
-          <w:szCs w:val="28"/>
-        </w:rPr>
-        <w:t>на следующей итерации</w:t>
-      </w:r>
-      <w:r>
-        <w:rPr>
-          <w:rFonts w:ascii="Times New Roman" w:hAnsi="Times New Roman" w:cs="Times New Roman"/>
-          <w:sz w:val="28"/>
-          <w:szCs w:val="28"/>
-        </w:rPr>
-        <w:t>, иначе ячейка остаётся мёртвой.</w:t>
+        <w:t>Если текущая ячейка мертва и имеет три живые прилегающие ячейки, то эта ячейка «оживает» на следующей итерации, иначе ячейка остаётся мёртвой.</w:t>
       </w:r>
     </w:p>
     <w:p>
@@ -1314,9 +1274,9 @@
         </w:rPr>
         <w:drawing>
           <wp:inline distT="0" distB="0" distL="0" distR="0">
-            <wp:extent cx="5936615" cy="3776980"/>
-            <wp:effectExtent l="0" t="0" r="6985" b="0"/>
-            <wp:docPr id="2" name="Рисунок 2"/>
+            <wp:extent cx="5936615" cy="3594100"/>
+            <wp:effectExtent l="0" t="0" r="6985" b="6350"/>
+            <wp:docPr id="1" name="Рисунок 1"/>
             <wp:cNvGraphicFramePr>
               <a:graphicFrameLocks xmlns:a="http://schemas.openxmlformats.org/drawingml/2006/main" noChangeAspect="1"/>
             </wp:cNvGraphicFramePr>
@@ -1324,7 +1284,7 @@
               <a:graphicData uri="http://schemas.openxmlformats.org/drawingml/2006/picture">
                 <pic:pic xmlns:pic="http://schemas.openxmlformats.org/drawingml/2006/picture">
                   <pic:nvPicPr>
-                    <pic:cNvPr id="0" name="Picture 2"/>
+                    <pic:cNvPr id="0" name="Picture 1"/>
                     <pic:cNvPicPr>
                       <a:picLocks noChangeAspect="1" noChangeArrowheads="1"/>
                     </pic:cNvPicPr>
@@ -1345,7 +1305,7 @@
                   <pic:spPr bwMode="auto">
                     <a:xfrm>
                       <a:off x="0" y="0"/>
-                      <a:ext cx="5936615" cy="3776980"/>
+                      <a:ext cx="5936615" cy="3594100"/>
                     </a:xfrm>
                     <a:prstGeom prst="rect">
                       <a:avLst/>
@@ -1361,6 +1321,8 @@
           </wp:inline>
         </w:drawing>
       </w:r>
+      <w:bookmarkStart w:id="0" w:name="_GoBack"/>
+      <w:bookmarkEnd w:id="0"/>
     </w:p>
     <w:p>
       <w:pPr>
@@ -1671,7 +1633,6 @@
           <w:szCs w:val="28"/>
           <w:lang w:val="en-US"/>
         </w:rPr>
-        <w:lastRenderedPageBreak/>
         <w:t>MyTableColumnModel</w:t>
       </w:r>
       <w:proofErr w:type="spellEnd"/>
@@ -1731,6 +1692,7 @@
           <w:szCs w:val="28"/>
           <w:lang w:val="en-US"/>
         </w:rPr>
+        <w:lastRenderedPageBreak/>
         <w:t>MyTableModel</w:t>
       </w:r>
       <w:proofErr w:type="spellEnd"/>
@@ -1758,8 +1720,6 @@
         </w:rPr>
         <w:t>ит в себе модель данных, которую</w:t>
       </w:r>
-      <w:bookmarkStart w:id="0" w:name="_GoBack"/>
-      <w:bookmarkEnd w:id="0"/>
       <w:r>
         <w:rPr>
           <w:rFonts w:ascii="Times New Roman" w:hAnsi="Times New Roman" w:cs="Times New Roman"/>
@@ -1915,6 +1875,48 @@
           <w:szCs w:val="28"/>
         </w:rPr>
       </w:pPr>
+      <w:proofErr w:type="spellStart"/>
+      <w:r>
+        <w:rPr>
+          <w:rFonts w:ascii="Times New Roman" w:hAnsi="Times New Roman" w:cs="Times New Roman"/>
+          <w:sz w:val="28"/>
+          <w:szCs w:val="28"/>
+          <w:lang w:val="en-US"/>
+        </w:rPr>
+        <w:t>GuiCreator</w:t>
+      </w:r>
+      <w:proofErr w:type="spellEnd"/>
+      <w:r>
+        <w:rPr>
+          <w:rFonts w:ascii="Times New Roman" w:hAnsi="Times New Roman" w:cs="Times New Roman"/>
+          <w:sz w:val="28"/>
+          <w:szCs w:val="28"/>
+          <w:lang w:val="en-US"/>
+        </w:rPr>
+        <w:t xml:space="preserve"> –</w:t>
+      </w:r>
+      <w:r>
+        <w:rPr>
+          <w:rFonts w:ascii="Times New Roman" w:hAnsi="Times New Roman" w:cs="Times New Roman"/>
+          <w:sz w:val="28"/>
+          <w:szCs w:val="28"/>
+        </w:rPr>
+        <w:t xml:space="preserve"> инициализирует необходимые элементы интерфейса</w:t>
+      </w:r>
+    </w:p>
+    <w:p>
+      <w:pPr>
+        <w:pStyle w:val="a3"/>
+        <w:numPr>
+          <w:ilvl w:val="0"/>
+          <w:numId w:val="4"/>
+        </w:numPr>
+        <w:rPr>
+          <w:rFonts w:ascii="Times New Roman" w:hAnsi="Times New Roman" w:cs="Times New Roman"/>
+          <w:sz w:val="28"/>
+          <w:szCs w:val="28"/>
+        </w:rPr>
+      </w:pPr>
       <w:r>
         <w:rPr>
           <w:rFonts w:ascii="Times New Roman" w:hAnsi="Times New Roman" w:cs="Times New Roman"/>
@@ -1985,6 +1987,367 @@
         </w:rPr>
         <w:t>.</w:t>
       </w:r>
+    </w:p>
+    <w:p>
+      <w:pPr>
+        <w:rPr>
+          <w:rFonts w:ascii="Times New Roman" w:hAnsi="Times New Roman" w:cs="Times New Roman"/>
+          <w:sz w:val="28"/>
+          <w:szCs w:val="28"/>
+        </w:rPr>
+      </w:pPr>
+      <w:r>
+        <w:rPr>
+          <w:rFonts w:ascii="Times New Roman" w:hAnsi="Times New Roman" w:cs="Times New Roman"/>
+          <w:sz w:val="28"/>
+          <w:szCs w:val="28"/>
+        </w:rPr>
+        <w:br w:type="page"/>
+      </w:r>
+    </w:p>
+    <w:p>
+      <w:pPr>
+        <w:jc w:val="right"/>
+        <w:rPr>
+          <w:b/>
+        </w:rPr>
+      </w:pPr>
+      <w:r>
+        <w:rPr>
+          <w:b/>
+        </w:rPr>
+        <w:lastRenderedPageBreak/>
+        <w:t xml:space="preserve">Российский химико-технологический университет </w:t>
+      </w:r>
+    </w:p>
+    <w:p>
+      <w:pPr>
+        <w:jc w:val="right"/>
+        <w:rPr>
+          <w:b/>
+        </w:rPr>
+      </w:pPr>
+      <w:r>
+        <w:rPr>
+          <w:b/>
+        </w:rPr>
+        <w:t>им</w:t>
+      </w:r>
+      <w:r>
+        <w:rPr>
+          <w:b/>
+        </w:rPr>
+        <w:t>ени</w:t>
+      </w:r>
+      <w:r>
+        <w:rPr>
+          <w:b/>
+        </w:rPr>
+        <w:t xml:space="preserve"> </w:t>
+      </w:r>
+      <w:proofErr w:type="spellStart"/>
+      <w:r>
+        <w:rPr>
+          <w:b/>
+        </w:rPr>
+        <w:t>Д.И.Менделеева</w:t>
+      </w:r>
+      <w:proofErr w:type="spellEnd"/>
+    </w:p>
+    <w:p>
+      <w:pPr>
+        <w:jc w:val="right"/>
+        <w:rPr>
+          <w:b/>
+        </w:rPr>
+      </w:pPr>
+      <w:r>
+        <w:rPr>
+          <w:b/>
+        </w:rPr>
+        <w:t>Факультет информационных технологий и управления</w:t>
+      </w:r>
+    </w:p>
+    <w:p>
+      <w:pPr>
+        <w:jc w:val="right"/>
+        <w:rPr>
+          <w:b/>
+        </w:rPr>
+      </w:pPr>
+      <w:r>
+        <w:rPr>
+          <w:b/>
+        </w:rPr>
+        <w:t>Отдел дополнительной профессиональной подготовки</w:t>
+      </w:r>
+    </w:p>
+    <w:p>
+      <w:pPr>
+        <w:jc w:val="right"/>
+      </w:pPr>
+    </w:p>
+    <w:p>
+      <w:pPr>
+        <w:jc w:val="right"/>
+      </w:pPr>
+      <w:r>
+        <w:t>Название предмета</w:t>
+      </w:r>
+      <w:r>
+        <w:t xml:space="preserve">:  ___Программирование на языке </w:t>
+      </w:r>
+      <w:r>
+        <w:rPr>
+          <w:lang w:val="en-US"/>
+        </w:rPr>
+        <w:t>Java</w:t>
+      </w:r>
+      <w:r>
+        <w:t>______</w:t>
+      </w:r>
+    </w:p>
+    <w:p>
+      <w:pPr>
+        <w:jc w:val="right"/>
+      </w:pPr>
+    </w:p>
+    <w:p>
+      <w:pPr>
+        <w:jc w:val="right"/>
+      </w:pPr>
+      <w:r>
+        <w:t>П</w:t>
+      </w:r>
+      <w:r>
+        <w:t>реподавател</w:t>
+      </w:r>
+      <w:r>
+        <w:t>и</w:t>
+      </w:r>
+      <w:r>
+        <w:t xml:space="preserve">:   </w:t>
+      </w:r>
+      <w:r>
+        <w:t xml:space="preserve"> __</w:t>
+      </w:r>
+      <w:proofErr w:type="spellStart"/>
+      <w:r>
+        <w:t>Женса</w:t>
+      </w:r>
+      <w:proofErr w:type="spellEnd"/>
+      <w:r>
+        <w:t xml:space="preserve"> А. В.___</w:t>
+      </w:r>
+      <w:r>
+        <w:t>______________________</w:t>
+      </w:r>
+    </w:p>
+    <w:p>
+      <w:pPr>
+        <w:jc w:val="right"/>
+      </w:pPr>
+      <w:r>
+        <w:t>______________________________________</w:t>
+      </w:r>
+    </w:p>
+    <w:p>
+      <w:pPr>
+        <w:jc w:val="right"/>
+      </w:pPr>
+      <w:r>
+        <w:t>______________________________________</w:t>
+      </w:r>
+    </w:p>
+    <w:p>
+      <w:pPr>
+        <w:jc w:val="right"/>
+      </w:pPr>
+    </w:p>
+    <w:p>
+      <w:pPr>
+        <w:jc w:val="right"/>
+      </w:pPr>
+      <w:r>
+        <w:t>С</w:t>
+      </w:r>
+      <w:r>
+        <w:t>тудент ____________</w:t>
+      </w:r>
+      <w:r>
+        <w:t>__________________________</w:t>
+      </w:r>
+      <w:r>
+        <w:t xml:space="preserve"> </w:t>
+      </w:r>
+    </w:p>
+    <w:p>
+      <w:pPr>
+        <w:jc w:val="right"/>
+      </w:pPr>
+    </w:p>
+    <w:p>
+      <w:pPr>
+        <w:ind w:left="7788"/>
+      </w:pPr>
+    </w:p>
+    <w:tbl>
+      <w:tblPr>
+        <w:tblStyle w:val="a7"/>
+        <w:tblpPr w:leftFromText="180" w:rightFromText="180" w:vertAnchor="text" w:horzAnchor="page" w:tblpX="487" w:tblpY="738"/>
+        <w:tblW w:w="0" w:type="auto"/>
+        <w:tblLook w:val="01E0" w:firstRow="1" w:lastRow="1" w:firstColumn="1" w:lastColumn="1" w:noHBand="0" w:noVBand="0"/>
+      </w:tblPr>
+      <w:tblGrid>
+        <w:gridCol w:w="1548"/>
+        <w:gridCol w:w="720"/>
+        <w:gridCol w:w="882"/>
+        <w:gridCol w:w="1684"/>
+      </w:tblGrid>
+      <w:tr>
+        <w:tc>
+          <w:tcPr>
+            <w:tcW w:w="1548" w:type="dxa"/>
+          </w:tcPr>
+          <w:p>
+            <w:pPr>
+              <w:jc w:val="center"/>
+            </w:pPr>
+          </w:p>
+          <w:p>
+            <w:pPr>
+              <w:jc w:val="center"/>
+            </w:pPr>
+            <w:r>
+              <w:t>№ Задания</w:t>
+            </w:r>
+          </w:p>
+        </w:tc>
+        <w:tc>
+          <w:tcPr>
+            <w:tcW w:w="720" w:type="dxa"/>
+            <w:vAlign w:val="center"/>
+          </w:tcPr>
+          <w:p>
+            <w:pPr>
+              <w:jc w:val="center"/>
+            </w:pPr>
+            <w:r>
+              <w:t>1</w:t>
+            </w:r>
+          </w:p>
+        </w:tc>
+        <w:tc>
+          <w:tcPr>
+            <w:tcW w:w="882" w:type="dxa"/>
+            <w:vAlign w:val="center"/>
+          </w:tcPr>
+          <w:p>
+            <w:pPr>
+              <w:jc w:val="center"/>
+            </w:pPr>
+            <w:r>
+              <w:t>2</w:t>
+            </w:r>
+          </w:p>
+        </w:tc>
+        <w:tc>
+          <w:tcPr>
+            <w:tcW w:w="1684" w:type="dxa"/>
+            <w:vAlign w:val="center"/>
+          </w:tcPr>
+          <w:p>
+            <w:pPr>
+              <w:jc w:val="center"/>
+            </w:pPr>
+            <w:r>
+              <w:t>Оценка</w:t>
+            </w:r>
+          </w:p>
+        </w:tc>
+      </w:tr>
+      <w:tr>
+        <w:tc>
+          <w:tcPr>
+            <w:tcW w:w="1548" w:type="dxa"/>
+            <w:vAlign w:val="center"/>
+          </w:tcPr>
+          <w:p>
+            <w:pPr>
+              <w:jc w:val="center"/>
+            </w:pPr>
+          </w:p>
+          <w:p>
+            <w:pPr>
+              <w:jc w:val="center"/>
+            </w:pPr>
+            <w:r>
+              <w:t>Балл</w:t>
+            </w:r>
+          </w:p>
+        </w:tc>
+        <w:tc>
+          <w:tcPr>
+            <w:tcW w:w="720" w:type="dxa"/>
+            <w:vAlign w:val="center"/>
+          </w:tcPr>
+          <w:p>
+            <w:pPr>
+              <w:jc w:val="center"/>
+            </w:pPr>
+          </w:p>
+        </w:tc>
+        <w:tc>
+          <w:tcPr>
+            <w:tcW w:w="882" w:type="dxa"/>
+            <w:vAlign w:val="center"/>
+          </w:tcPr>
+          <w:p>
+            <w:pPr>
+              <w:jc w:val="center"/>
+            </w:pPr>
+          </w:p>
+        </w:tc>
+        <w:tc>
+          <w:tcPr>
+            <w:tcW w:w="1684" w:type="dxa"/>
+            <w:vAlign w:val="center"/>
+          </w:tcPr>
+          <w:p>
+            <w:pPr>
+              <w:jc w:val="center"/>
+            </w:pPr>
+          </w:p>
+        </w:tc>
+      </w:tr>
+    </w:tbl>
+    <w:p>
+      <w:pPr>
+        <w:jc w:val="right"/>
+      </w:pPr>
+    </w:p>
+    <w:p>
+      <w:pPr>
+        <w:jc w:val="right"/>
+      </w:pPr>
+    </w:p>
+    <w:p/>
+    <w:p/>
+    <w:p/>
+    <w:p/>
+    <w:p>
+      <w:r>
+        <w:t>(подпись преподавателя)</w:t>
+      </w:r>
+    </w:p>
+    <w:p>
+      <w:pPr>
+        <w:rPr>
+          <w:rFonts w:ascii="Times New Roman" w:hAnsi="Times New Roman" w:cs="Times New Roman"/>
+          <w:sz w:val="28"/>
+          <w:szCs w:val="28"/>
+        </w:rPr>
+      </w:pPr>
     </w:p>
     <w:sectPr>
       <w:pgSz w:w="11906" w:h="16838"/>
@@ -2481,7 +2844,7 @@
     <w:lsdException w:name="Subtitle" w:semiHidden="0" w:uiPriority="11" w:unhideWhenUsed="0" w:qFormat="1"/>
     <w:lsdException w:name="Strong" w:semiHidden="0" w:uiPriority="22" w:unhideWhenUsed="0" w:qFormat="1"/>
     <w:lsdException w:name="Emphasis" w:semiHidden="0" w:uiPriority="20" w:unhideWhenUsed="0" w:qFormat="1"/>
-    <w:lsdException w:name="Table Grid" w:semiHidden="0" w:uiPriority="59" w:unhideWhenUsed="0"/>
+    <w:lsdException w:name="Table Grid" w:semiHidden="0" w:uiPriority="0" w:unhideWhenUsed="0"/>
     <w:lsdException w:name="Placeholder Text" w:unhideWhenUsed="0"/>
     <w:lsdException w:name="No Spacing" w:semiHidden="0" w:uiPriority="1" w:unhideWhenUsed="0" w:qFormat="1"/>
     <w:lsdException w:name="Light Shading" w:semiHidden="0" w:uiPriority="60" w:unhideWhenUsed="0"/>
@@ -2685,6 +3048,37 @@
       <w:szCs w:val="18"/>
     </w:rPr>
   </w:style>
+  <w:style w:type="table" w:styleId="a7">
+    <w:name w:val="Table Grid"/>
+    <w:basedOn w:val="a1"/>
+    <w:rsid w:val="002779CD"/>
+    <w:pPr>
+      <w:spacing w:after="0" w:line="240" w:lineRule="auto"/>
+    </w:pPr>
+    <w:rPr>
+      <w:rFonts w:ascii="Times New Roman" w:eastAsia="Times New Roman" w:hAnsi="Times New Roman" w:cs="Times New Roman"/>
+      <w:sz w:val="20"/>
+      <w:szCs w:val="20"/>
+      <w:lang w:eastAsia="ru-RU"/>
+    </w:rPr>
+    <w:tblPr>
+      <w:tblInd w:w="0" w:type="dxa"/>
+      <w:tblBorders>
+        <w:top w:val="single" w:sz="4" w:space="0" w:color="auto"/>
+        <w:left w:val="single" w:sz="4" w:space="0" w:color="auto"/>
+        <w:bottom w:val="single" w:sz="4" w:space="0" w:color="auto"/>
+        <w:right w:val="single" w:sz="4" w:space="0" w:color="auto"/>
+        <w:insideH w:val="single" w:sz="4" w:space="0" w:color="auto"/>
+        <w:insideV w:val="single" w:sz="4" w:space="0" w:color="auto"/>
+      </w:tblBorders>
+      <w:tblCellMar>
+        <w:top w:w="0" w:type="dxa"/>
+        <w:left w:w="108" w:type="dxa"/>
+        <w:bottom w:w="0" w:type="dxa"/>
+        <w:right w:w="108" w:type="dxa"/>
+      </w:tblCellMar>
+    </w:tblPr>
+  </w:style>
 </w:styles>
 </file>
 
@@ -2731,7 +3125,7 @@
     <w:lsdException w:name="Subtitle" w:semiHidden="0" w:uiPriority="11" w:unhideWhenUsed="0" w:qFormat="1"/>
     <w:lsdException w:name="Strong" w:semiHidden="0" w:uiPriority="22" w:unhideWhenUsed="0" w:qFormat="1"/>
     <w:lsdException w:name="Emphasis" w:semiHidden="0" w:uiPriority="20" w:unhideWhenUsed="0" w:qFormat="1"/>
-    <w:lsdException w:name="Table Grid" w:semiHidden="0" w:uiPriority="59" w:unhideWhenUsed="0"/>
+    <w:lsdException w:name="Table Grid" w:semiHidden="0" w:uiPriority="0" w:unhideWhenUsed="0"/>
     <w:lsdException w:name="Placeholder Text" w:unhideWhenUsed="0"/>
     <w:lsdException w:name="No Spacing" w:semiHidden="0" w:uiPriority="1" w:unhideWhenUsed="0" w:qFormat="1"/>
     <w:lsdException w:name="Light Shading" w:semiHidden="0" w:uiPriority="60" w:unhideWhenUsed="0"/>
@@ -2934,6 +3328,37 @@
       <w:sz w:val="18"/>
       <w:szCs w:val="18"/>
     </w:rPr>
+  </w:style>
+  <w:style w:type="table" w:styleId="a7">
+    <w:name w:val="Table Grid"/>
+    <w:basedOn w:val="a1"/>
+    <w:rsid w:val="002779CD"/>
+    <w:pPr>
+      <w:spacing w:after="0" w:line="240" w:lineRule="auto"/>
+    </w:pPr>
+    <w:rPr>
+      <w:rFonts w:ascii="Times New Roman" w:eastAsia="Times New Roman" w:hAnsi="Times New Roman" w:cs="Times New Roman"/>
+      <w:sz w:val="20"/>
+      <w:szCs w:val="20"/>
+      <w:lang w:eastAsia="ru-RU"/>
+    </w:rPr>
+    <w:tblPr>
+      <w:tblInd w:w="0" w:type="dxa"/>
+      <w:tblBorders>
+        <w:top w:val="single" w:sz="4" w:space="0" w:color="auto"/>
+        <w:left w:val="single" w:sz="4" w:space="0" w:color="auto"/>
+        <w:bottom w:val="single" w:sz="4" w:space="0" w:color="auto"/>
+        <w:right w:val="single" w:sz="4" w:space="0" w:color="auto"/>
+        <w:insideH w:val="single" w:sz="4" w:space="0" w:color="auto"/>
+        <w:insideV w:val="single" w:sz="4" w:space="0" w:color="auto"/>
+      </w:tblBorders>
+      <w:tblCellMar>
+        <w:top w:w="0" w:type="dxa"/>
+        <w:left w:w="108" w:type="dxa"/>
+        <w:bottom w:w="0" w:type="dxa"/>
+        <w:right w:w="108" w:type="dxa"/>
+      </w:tblCellMar>
+    </w:tblPr>
   </w:style>
 </w:styles>
 </file>

</xml_diff>